<commit_message>
i hope the last one
</commit_message>
<xml_diff>
--- a/This is DLP test.docx
+++ b/This is DLP test.docx
@@ -67,37 +67,40 @@
     <w:p/>
     <w:p>
       <w:r>
-        <w:t>Test test</w:t>
-      </w:r>
-      <w:r>
-        <w:t xml:space="preserve"> </w:t>
-      </w:r>
-      <w:r>
-        <w:t>Test test</w:t>
-      </w:r>
-      <w:r>
-        <w:t xml:space="preserve"> </w:t>
-      </w:r>
-      <w:r>
-        <w:t>Test test</w:t>
-      </w:r>
-      <w:r>
-        <w:t xml:space="preserve"> </w:t>
-      </w:r>
-      <w:r>
-        <w:t>Test test</w:t>
-      </w:r>
-      <w:r>
-        <w:t xml:space="preserve"> </w:t>
-      </w:r>
-      <w:r>
-        <w:t>Test tes</w:t>
-      </w:r>
-      <w:r>
-        <w:t>8888</w:t>
+        <w:t xml:space="preserve">8888 </w:t>
       </w:r>
       <w:bookmarkStart w:id="0" w:name="_GoBack"/>
       <w:bookmarkEnd w:id="0"/>
+      <w:r>
+        <w:t>Test test</w:t>
+      </w:r>
+      <w:r>
+        <w:t xml:space="preserve"> </w:t>
+      </w:r>
+      <w:r>
+        <w:t>Test test</w:t>
+      </w:r>
+      <w:r>
+        <w:t xml:space="preserve"> </w:t>
+      </w:r>
+      <w:r>
+        <w:t>Test test</w:t>
+      </w:r>
+      <w:r>
+        <w:t xml:space="preserve"> </w:t>
+      </w:r>
+      <w:r>
+        <w:t>Test test</w:t>
+      </w:r>
+      <w:r>
+        <w:t xml:space="preserve"> </w:t>
+      </w:r>
+      <w:r>
+        <w:t>Test tes</w:t>
+      </w:r>
+      <w:r>
+        <w:t>8888</w:t>
+      </w:r>
       <w:r>
         <w:t>t</w:t>
       </w:r>

</xml_diff>